<commit_message>
Commit de 04/09 atrasado, fechei a materia de micro classica
</commit_message>
<xml_diff>
--- a/2.Matemática/Conceitos matemáticos.docx
+++ b/2.Matemática/Conceitos matemáticos.docx
@@ -3,43 +3,207 @@
 <w:document xmlns:wpc="http://schemas.microsoft.com/office/word/2010/wordprocessingCanvas" xmlns:cx="http://schemas.microsoft.com/office/drawing/2014/chartex" xmlns:cx1="http://schemas.microsoft.com/office/drawing/2015/9/8/chartex" xmlns:cx2="http://schemas.microsoft.com/office/drawing/2015/10/21/chartex" xmlns:cx3="http://schemas.microsoft.com/office/drawing/2016/5/9/chartex" xmlns:cx4="http://schemas.microsoft.com/office/drawing/2016/5/10/chartex" xmlns:cx5="http://schemas.microsoft.com/office/drawing/2016/5/11/chartex" xmlns:cx6="http://schemas.microsoft.com/office/drawing/2016/5/12/chartex" xmlns:cx7="http://schemas.microsoft.com/office/drawing/2016/5/13/chartex" xmlns:cx8="http://schemas.microsoft.com/office/drawing/2016/5/14/chartex" xmlns:mc="http://schemas.openxmlformats.org/markup-compatibility/2006" xmlns:aink="http://schemas.microsoft.com/office/drawing/2016/ink" xmlns:am3d="http://schemas.microsoft.com/office/drawing/2017/model3d" xmlns:o="urn:schemas-microsoft-com:office:office" xmlns:r="http://schemas.openxmlformats.org/officeDocument/2006/relationships" xmlns:m="http://schemas.openxmlformats.org/officeDocument/2006/math" xmlns:v="urn:schemas-microsoft-com:vml" xmlns:wp14="http://schemas.microsoft.com/office/word/2010/wordprocessingDrawing" xmlns:wp="http://schemas.openxmlformats.org/drawingml/2006/wordprocessingDrawing" xmlns:w10="urn:schemas-microsoft-com:office:word" xmlns:w="http://schemas.openxmlformats.org/wordprocessingml/2006/main" xmlns:w14="http://schemas.microsoft.com/office/word/2010/wordml" xmlns:w15="http://schemas.microsoft.com/office/word/2012/wordml" xmlns:w16cex="http://schemas.microsoft.com/office/word/2018/wordml/cex" xmlns:w16cid="http://schemas.microsoft.com/office/word/2016/wordml/cid" xmlns:w16="http://schemas.microsoft.com/office/word/2018/wordml" xmlns:w16sdtdh="http://schemas.microsoft.com/office/word/2020/wordml/sdtdatahash" xmlns:w16se="http://schemas.microsoft.com/office/word/2015/wordml/symex" xmlns:wpg="http://schemas.microsoft.com/office/word/2010/wordprocessingGroup" xmlns:wpi="http://schemas.microsoft.com/office/word/2010/wordprocessingInk" xmlns:wne="http://schemas.microsoft.com/office/word/2006/wordml" xmlns:wps="http://schemas.microsoft.com/office/word/2010/wordprocessingShape" mc:Ignorable="w14 w15 w16se w16cid w16 w16cex w16sdtdh wp14">
   <w:body>
     <w:p>
+      <w:pPr>
+        <w:rPr>
+          <w:sz w:val="26"/>
+          <w:szCs w:val="26"/>
+        </w:rPr>
+      </w:pPr>
+      <w:r>
+        <w:rPr>
+          <w:b/>
+          <w:bCs/>
+          <w:sz w:val="26"/>
+          <w:szCs w:val="26"/>
+        </w:rPr>
+        <w:t>Lagrange</w:t>
+      </w:r>
+    </w:p>
+    <w:p>
+      <w:r>
+        <w:t xml:space="preserve">  Objetivo desse método é maximizar/minimizar a função objetivo f(x).</w:t>
+      </w:r>
+    </w:p>
+    <w:p>
+      <w:r>
+        <w:t xml:space="preserve">  Max f(x) = f(x, y) + </w:t>
+      </w:r>
+      <w:r>
+        <w:t>λ</w:t>
+      </w:r>
+      <w:r>
+        <w:t>[</w:t>
+      </w:r>
+      <w:r>
+        <w:t>g(x</w:t>
+      </w:r>
+      <w:r>
+        <w:t>, y</w:t>
+      </w:r>
+      <w:r>
+        <w:t>)</w:t>
+      </w:r>
+      <w:r>
+        <w:t>]</w:t>
+      </w:r>
+    </w:p>
+    <w:p>
+      <w:r>
+        <w:rPr>
+          <w:b/>
+          <w:bCs/>
+          <w:sz w:val="26"/>
+          <w:szCs w:val="26"/>
+        </w:rPr>
+        <w:t>Propriedades de log</w:t>
+      </w:r>
+    </w:p>
+    <w:p>
+      <w:r>
+        <w:t xml:space="preserve">  1. log  (a.b) = log a + log b</w:t>
+      </w:r>
+    </w:p>
+    <w:p>
+      <w:r>
+        <w:t xml:space="preserve">  2. log (a/b) = log a - log b</w:t>
+      </w:r>
+    </w:p>
+    <w:p>
+      <w:r>
+        <w:t xml:space="preserve">  3. log a</w:t>
+      </w:r>
+      <w:r>
+        <w:rPr>
+          <w:vertAlign w:val="superscript"/>
+        </w:rPr>
+        <w:t>x</w:t>
+      </w:r>
+      <w:r>
+        <w:t xml:space="preserve"> = x log a</w:t>
+      </w:r>
+    </w:p>
+    <w:p>
+      <w:r>
+        <w:t xml:space="preserve">  </w:t>
+      </w:r>
+      <w:r>
+        <w:t xml:space="preserve">4. </w:t>
+      </w:r>
+      <w:r>
+        <w:rPr>
+          <w:noProof/>
+        </w:rPr>
+        <w:drawing>
+          <wp:inline distT="0" distB="0" distL="0" distR="0" wp14:anchorId="7A9CC771" wp14:editId="0E001FB2">
+            <wp:extent cx="1418253" cy="332037"/>
+            <wp:effectExtent l="0" t="0" r="0" b="0"/>
+            <wp:docPr id="1" name="Imagem 1"/>
+            <wp:cNvGraphicFramePr>
+              <a:graphicFrameLocks xmlns:a="http://schemas.openxmlformats.org/drawingml/2006/main" noChangeAspect="1"/>
+            </wp:cNvGraphicFramePr>
+            <a:graphic xmlns:a="http://schemas.openxmlformats.org/drawingml/2006/main">
+              <a:graphicData uri="http://schemas.openxmlformats.org/drawingml/2006/picture">
+                <pic:pic xmlns:pic="http://schemas.openxmlformats.org/drawingml/2006/picture">
+                  <pic:nvPicPr>
+                    <pic:cNvPr id="0" name="Picture 1"/>
+                    <pic:cNvPicPr>
+                      <a:picLocks noChangeAspect="1" noChangeArrowheads="1"/>
+                    </pic:cNvPicPr>
+                  </pic:nvPicPr>
+                  <pic:blipFill>
+                    <a:blip r:embed="rId5">
+                      <a:extLst>
+                        <a:ext uri="{28A0092B-C50C-407E-A947-70E740481C1C}">
+                          <a14:useLocalDpi xmlns:a14="http://schemas.microsoft.com/office/drawing/2010/main" val="0"/>
+                        </a:ext>
+                      </a:extLst>
+                    </a:blip>
+                    <a:srcRect/>
+                    <a:stretch>
+                      <a:fillRect/>
+                    </a:stretch>
+                  </pic:blipFill>
+                  <pic:spPr bwMode="auto">
+                    <a:xfrm>
+                      <a:off x="0" y="0"/>
+                      <a:ext cx="1418253" cy="332037"/>
+                    </a:xfrm>
+                    <a:prstGeom prst="rect">
+                      <a:avLst/>
+                    </a:prstGeom>
+                    <a:noFill/>
+                    <a:ln>
+                      <a:noFill/>
+                    </a:ln>
+                  </pic:spPr>
+                </pic:pic>
+              </a:graphicData>
+            </a:graphic>
+          </wp:inline>
+        </w:drawing>
+      </w:r>
+    </w:p>
+    <w:p>
+      <w:r>
+        <w:rPr>
+          <w:b/>
+          <w:bCs/>
+          <w:sz w:val="26"/>
+          <w:szCs w:val="26"/>
+        </w:rPr>
+        <w:t>ln(x)</w:t>
+      </w:r>
+    </w:p>
+    <w:p>
+      <w:r>
+        <w:t xml:space="preserve"> </w:t>
+      </w:r>
+      <w:r>
+        <w:t xml:space="preserve">  </w:t>
+      </w:r>
       <w:r>
         <w:rPr>
           <w:b/>
           <w:bCs/>
         </w:rPr>
-        <w:t>Lagrange</w:t>
+        <w:t>Ln(a)</w:t>
+      </w:r>
+      <w:r>
+        <w:t xml:space="preserve"> representa </w:t>
+      </w:r>
+      <w:r>
+        <w:rPr>
+          <w:b/>
+          <w:bCs/>
+        </w:rPr>
+        <w:t>log</w:t>
+      </w:r>
+      <w:r>
+        <w:rPr>
+          <w:b/>
+          <w:bCs/>
+          <w:sz w:val="32"/>
+          <w:szCs w:val="32"/>
+          <w:vertAlign w:val="subscript"/>
+        </w:rPr>
+        <w:t>e</w:t>
+      </w:r>
+      <w:r>
+        <w:rPr>
+          <w:b/>
+          <w:bCs/>
+          <w:vertAlign w:val="subscript"/>
+        </w:rPr>
+        <w:t xml:space="preserve"> </w:t>
+      </w:r>
+      <w:r>
+        <w:rPr>
+          <w:b/>
+          <w:bCs/>
+        </w:rPr>
+        <w:t>a</w:t>
       </w:r>
     </w:p>
-    <w:p>
-      <w:r>
-        <w:t xml:space="preserve">  Objetivo desse método é maximizar/minimizar a função objetivo f(x).</w:t>
-      </w:r>
-    </w:p>
-    <w:p>
-      <w:r>
-        <w:t xml:space="preserve">  Max f(x) = f(x, y) + </w:t>
-      </w:r>
-      <w:r>
-        <w:t>λ</w:t>
-      </w:r>
-      <w:r>
-        <w:t>[</w:t>
-      </w:r>
-      <w:r>
-        <w:t>g(x</w:t>
-      </w:r>
-      <w:r>
-        <w:t>, y</w:t>
-      </w:r>
-      <w:r>
-        <w:t>)</w:t>
-      </w:r>
-      <w:r>
-        <w:t>]</w:t>
-      </w:r>
-    </w:p>
-    <w:p/>
     <w:p/>
     <w:sectPr>
       <w:pgSz w:w="11906" w:h="16838"/>
@@ -49,6 +213,126 @@
     </w:sectPr>
   </w:body>
 </w:document>
+</file>
+
+<file path=word/numbering.xml><?xml version="1.0" encoding="utf-8"?>
+<w:numbering xmlns:wpc="http://schemas.microsoft.com/office/word/2010/wordprocessingCanvas" xmlns:cx="http://schemas.microsoft.com/office/drawing/2014/chartex" xmlns:cx1="http://schemas.microsoft.com/office/drawing/2015/9/8/chartex" xmlns:cx2="http://schemas.microsoft.com/office/drawing/2015/10/21/chartex" xmlns:cx3="http://schemas.microsoft.com/office/drawing/2016/5/9/chartex" xmlns:cx4="http://schemas.microsoft.com/office/drawing/2016/5/10/chartex" xmlns:cx5="http://schemas.microsoft.com/office/drawing/2016/5/11/chartex" xmlns:cx6="http://schemas.microsoft.com/office/drawing/2016/5/12/chartex" xmlns:cx7="http://schemas.microsoft.com/office/drawing/2016/5/13/chartex" xmlns:cx8="http://schemas.microsoft.com/office/drawing/2016/5/14/chartex" xmlns:mc="http://schemas.openxmlformats.org/markup-compatibility/2006" xmlns:aink="http://schemas.microsoft.com/office/drawing/2016/ink" xmlns:am3d="http://schemas.microsoft.com/office/drawing/2017/model3d" xmlns:o="urn:schemas-microsoft-com:office:office" xmlns:r="http://schemas.openxmlformats.org/officeDocument/2006/relationships" xmlns:m="http://schemas.openxmlformats.org/officeDocument/2006/math" xmlns:v="urn:schemas-microsoft-com:vml" xmlns:wp14="http://schemas.microsoft.com/office/word/2010/wordprocessingDrawing" xmlns:wp="http://schemas.openxmlformats.org/drawingml/2006/wordprocessingDrawing" xmlns:w10="urn:schemas-microsoft-com:office:word" xmlns:w="http://schemas.openxmlformats.org/wordprocessingml/2006/main" xmlns:w14="http://schemas.microsoft.com/office/word/2010/wordml" xmlns:w15="http://schemas.microsoft.com/office/word/2012/wordml" xmlns:w16cex="http://schemas.microsoft.com/office/word/2018/wordml/cex" xmlns:w16cid="http://schemas.microsoft.com/office/word/2016/wordml/cid" xmlns:w16="http://schemas.microsoft.com/office/word/2018/wordml" xmlns:w16sdtdh="http://schemas.microsoft.com/office/word/2020/wordml/sdtdatahash" xmlns:w16se="http://schemas.microsoft.com/office/word/2015/wordml/symex" xmlns:wpg="http://schemas.microsoft.com/office/word/2010/wordprocessingGroup" xmlns:wpi="http://schemas.microsoft.com/office/word/2010/wordprocessingInk" xmlns:wne="http://schemas.microsoft.com/office/word/2006/wordml" xmlns:wps="http://schemas.microsoft.com/office/word/2010/wordprocessingShape" mc:Ignorable="w14 w15 w16se w16cid w16 w16cex w16sdtdh wp14">
+  <w:abstractNum w:abstractNumId="0" w15:restartNumberingAfterBreak="0">
+    <w:nsid w:val="1F506F4A"/>
+    <w:multiLevelType w:val="hybridMultilevel"/>
+    <w:tmpl w:val="7C1E0D28"/>
+    <w:lvl w:ilvl="0" w:tplc="B3AEBBA6">
+      <w:numFmt w:val="bullet"/>
+      <w:lvlText w:val=""/>
+      <w:lvlJc w:val="left"/>
+      <w:pPr>
+        <w:ind w:left="465" w:hanging="360"/>
+      </w:pPr>
+      <w:rPr>
+        <w:rFonts w:ascii="Symbol" w:eastAsiaTheme="minorHAnsi" w:hAnsi="Symbol" w:cstheme="minorBidi" w:hint="default"/>
+      </w:rPr>
+    </w:lvl>
+    <w:lvl w:ilvl="1" w:tplc="04160003" w:tentative="1">
+      <w:start w:val="1"/>
+      <w:numFmt w:val="bullet"/>
+      <w:lvlText w:val="o"/>
+      <w:lvlJc w:val="left"/>
+      <w:pPr>
+        <w:ind w:left="1185" w:hanging="360"/>
+      </w:pPr>
+      <w:rPr>
+        <w:rFonts w:ascii="Courier New" w:hAnsi="Courier New" w:cs="Courier New" w:hint="default"/>
+      </w:rPr>
+    </w:lvl>
+    <w:lvl w:ilvl="2" w:tplc="04160005" w:tentative="1">
+      <w:start w:val="1"/>
+      <w:numFmt w:val="bullet"/>
+      <w:lvlText w:val=""/>
+      <w:lvlJc w:val="left"/>
+      <w:pPr>
+        <w:ind w:left="1905" w:hanging="360"/>
+      </w:pPr>
+      <w:rPr>
+        <w:rFonts w:ascii="Wingdings" w:hAnsi="Wingdings" w:hint="default"/>
+      </w:rPr>
+    </w:lvl>
+    <w:lvl w:ilvl="3" w:tplc="04160001" w:tentative="1">
+      <w:start w:val="1"/>
+      <w:numFmt w:val="bullet"/>
+      <w:lvlText w:val=""/>
+      <w:lvlJc w:val="left"/>
+      <w:pPr>
+        <w:ind w:left="2625" w:hanging="360"/>
+      </w:pPr>
+      <w:rPr>
+        <w:rFonts w:ascii="Symbol" w:hAnsi="Symbol" w:hint="default"/>
+      </w:rPr>
+    </w:lvl>
+    <w:lvl w:ilvl="4" w:tplc="04160003" w:tentative="1">
+      <w:start w:val="1"/>
+      <w:numFmt w:val="bullet"/>
+      <w:lvlText w:val="o"/>
+      <w:lvlJc w:val="left"/>
+      <w:pPr>
+        <w:ind w:left="3345" w:hanging="360"/>
+      </w:pPr>
+      <w:rPr>
+        <w:rFonts w:ascii="Courier New" w:hAnsi="Courier New" w:cs="Courier New" w:hint="default"/>
+      </w:rPr>
+    </w:lvl>
+    <w:lvl w:ilvl="5" w:tplc="04160005" w:tentative="1">
+      <w:start w:val="1"/>
+      <w:numFmt w:val="bullet"/>
+      <w:lvlText w:val=""/>
+      <w:lvlJc w:val="left"/>
+      <w:pPr>
+        <w:ind w:left="4065" w:hanging="360"/>
+      </w:pPr>
+      <w:rPr>
+        <w:rFonts w:ascii="Wingdings" w:hAnsi="Wingdings" w:hint="default"/>
+      </w:rPr>
+    </w:lvl>
+    <w:lvl w:ilvl="6" w:tplc="04160001" w:tentative="1">
+      <w:start w:val="1"/>
+      <w:numFmt w:val="bullet"/>
+      <w:lvlText w:val=""/>
+      <w:lvlJc w:val="left"/>
+      <w:pPr>
+        <w:ind w:left="4785" w:hanging="360"/>
+      </w:pPr>
+      <w:rPr>
+        <w:rFonts w:ascii="Symbol" w:hAnsi="Symbol" w:hint="default"/>
+      </w:rPr>
+    </w:lvl>
+    <w:lvl w:ilvl="7" w:tplc="04160003" w:tentative="1">
+      <w:start w:val="1"/>
+      <w:numFmt w:val="bullet"/>
+      <w:lvlText w:val="o"/>
+      <w:lvlJc w:val="left"/>
+      <w:pPr>
+        <w:ind w:left="5505" w:hanging="360"/>
+      </w:pPr>
+      <w:rPr>
+        <w:rFonts w:ascii="Courier New" w:hAnsi="Courier New" w:cs="Courier New" w:hint="default"/>
+      </w:rPr>
+    </w:lvl>
+    <w:lvl w:ilvl="8" w:tplc="04160005" w:tentative="1">
+      <w:start w:val="1"/>
+      <w:numFmt w:val="bullet"/>
+      <w:lvlText w:val=""/>
+      <w:lvlJc w:val="left"/>
+      <w:pPr>
+        <w:ind w:left="6225" w:hanging="360"/>
+      </w:pPr>
+      <w:rPr>
+        <w:rFonts w:ascii="Wingdings" w:hAnsi="Wingdings" w:hint="default"/>
+      </w:rPr>
+    </w:lvl>
+  </w:abstractNum>
+  <w:num w:numId="1">
+    <w:abstractNumId w:val="0"/>
+  </w:num>
+</w:numbering>
 </file>
 
 <file path=word/styles.xml><?xml version="1.0" encoding="utf-8"?>
@@ -477,6 +761,17 @@
     <w:semiHidden/>
     <w:unhideWhenUsed/>
   </w:style>
+  <w:style w:type="paragraph" w:styleId="PargrafodaLista">
+    <w:name w:val="List Paragraph"/>
+    <w:basedOn w:val="Normal"/>
+    <w:uiPriority w:val="34"/>
+    <w:qFormat/>
+    <w:rsid w:val="00E12A3A"/>
+    <w:pPr>
+      <w:ind w:left="720"/>
+      <w:contextualSpacing/>
+    </w:pPr>
+  </w:style>
 </w:styles>
 </file>
 

</xml_diff>